<commit_message>
transport-module All docs included v.1
</commit_message>
<xml_diff>
--- a/yii2/vendor/admapp/resources/transports/201611_DAPANH_DIAVIVASTIKO_YDE.docx
+++ b/yii2/vendor/admapp/resources/transports/201611_DAPANH_DIAVIVASTIKO_YDE.docx
@@ -281,18 +281,7 @@
           <w:szCs w:val="24"/>
           <w:lang w:val="en-US"/>
         </w:rPr>
-        <w:t xml:space="preserve"> </w:t>
-      </w:r>
-      <w:r>
-        <w:rPr>
-          <w:rFonts w:ascii="Calibri" w:hAnsi="Calibri" w:cs="Calibri"/>
-          <w:b/>
-          <w:bCs/>
-          <w:szCs w:val="24"/>
-          <w:highlight w:val="yellow"/>
-          <w:lang w:val="en-US"/>
-        </w:rPr>
-        <w:t>${DECISION_DATE}</w:t>
+        <w:t xml:space="preserve"> ${DECISION_DATE}</w:t>
       </w:r>
       <w:r>
         <w:rPr>
@@ -413,7 +402,6 @@
           <w:b/>
           <w:bCs/>
           <w:szCs w:val="24"/>
-          <w:highlight w:val="yellow"/>
           <w:lang w:val="en-US"/>
         </w:rPr>
         <w:t>${DEC_PROT}</w:t>
@@ -519,7 +507,7 @@
             <v:stroke joinstyle="miter"/>
             <v:path gradientshapeok="t" o:connecttype="rect"/>
           </v:shapetype>
-          <v:shape id="_x0000_s1026" type="#_x0000_t202" style="position:absolute;margin-left:283.5pt;margin-top:7.35pt;width:216.75pt;height:129.75pt;z-index:251661312;mso-width-relative:margin;mso-height-relative:margin" stroked="f">
+          <v:shape id="_x0000_s1026" type="#_x0000_t202" style="position:absolute;margin-left:283.5pt;margin-top:7.35pt;width:216.75pt;height:67.5pt;z-index:251661312;mso-width-relative:margin;mso-height-relative:margin" stroked="f">
             <v:textbox>
               <w:txbxContent>
                 <w:p>
@@ -563,81 +551,6 @@
                     </w:rPr>
                   </w:pPr>
                 </w:p>
-                <w:p>
-                  <w:pPr>
-                    <w:rPr>
-                      <w:rFonts w:cs="Calibri"/>
-                      <w:bCs/>
-                    </w:rPr>
-                  </w:pPr>
-                  <w:r>
-                    <w:rPr>
-                      <w:rFonts w:cs="Calibri"/>
-                      <w:b/>
-                      <w:bCs/>
-                      <w:szCs w:val="24"/>
-                    </w:rPr>
-                    <w:t>KOIN.:</w:t>
-                  </w:r>
-                  <w:r>
-                    <w:rPr>
-                      <w:rFonts w:cs="Calibri"/>
-                      <w:b/>
-                      <w:bCs/>
-                      <w:szCs w:val="24"/>
-                    </w:rPr>
-                    <w:t xml:space="preserve"> </w:t>
-                  </w:r>
-                  <w:r>
-                    <w:rPr>
-                      <w:rFonts w:cs="Calibri"/>
-                      <w:b/>
-                      <w:bCs/>
-                      <w:szCs w:val="24"/>
-                    </w:rPr>
-                    <w:tab/>
-                  </w:r>
-                  <w:r>
-                    <w:rPr>
-                      <w:rFonts w:cs="Calibri"/>
-                      <w:bCs/>
-                    </w:rPr>
-                    <w:t xml:space="preserve">Αναφερόμενους Δικαιούχους της </w:t>
-                  </w:r>
-                </w:p>
-                <w:p>
-                  <w:pPr>
-                    <w:ind w:left="720"/>
-                  </w:pPr>
-                  <w:r>
-                    <w:rPr>
-                      <w:rFonts w:cs="Calibri"/>
-                      <w:bCs/>
-                    </w:rPr>
-                    <w:t>επισυναπτόμενης Συγκε</w:t>
-                  </w:r>
-                  <w:r>
-                    <w:rPr>
-                      <w:rFonts w:cs="Calibri"/>
-                      <w:bCs/>
-                    </w:rPr>
-                    <w:t xml:space="preserve">ντρωτικής </w:t>
-                  </w:r>
-                  <w:r>
-                    <w:rPr>
-                      <w:rFonts w:cs="Calibri"/>
-                      <w:bCs/>
-                    </w:rPr>
-                    <w:t>Κ</w:t>
-                  </w:r>
-                  <w:r>
-                    <w:rPr>
-                      <w:rFonts w:cs="Calibri"/>
-                      <w:bCs/>
-                    </w:rPr>
-                    <w:t>ατάστασης</w:t>
-                  </w:r>
-                </w:p>
               </w:txbxContent>
             </v:textbox>
           </v:shape>
@@ -991,7 +904,6 @@
         <w:rPr>
           <w:rFonts w:ascii="Calibri" w:hAnsi="Calibri" w:cs="Calibri"/>
           <w:szCs w:val="24"/>
-          <w:highlight w:val="yellow"/>
         </w:rPr>
         <w:t>${TRANS_PERSON}</w:t>
       </w:r>
@@ -1033,7 +945,6 @@
         <w:rPr>
           <w:rFonts w:ascii="Calibri" w:hAnsi="Calibri" w:cs="Calibri"/>
           <w:szCs w:val="24"/>
-          <w:highlight w:val="yellow"/>
         </w:rPr>
         <w:t>${TRANS_PHONE}</w:t>
       </w:r>
@@ -1085,7 +996,6 @@
         <w:rPr>
           <w:rFonts w:ascii="Calibri" w:hAnsi="Calibri" w:cs="Calibri"/>
           <w:szCs w:val="24"/>
-          <w:highlight w:val="yellow"/>
         </w:rPr>
         <w:t>${TRANS_FAX}</w:t>
       </w:r>
@@ -1279,7 +1189,6 @@
         <w:rPr>
           <w:rFonts w:ascii="Calibri" w:hAnsi="Calibri" w:cs="Arial"/>
           <w:b/>
-          <w:highlight w:val="yellow"/>
         </w:rPr>
         <w:t>${DEC_NUM}</w:t>
       </w:r>
@@ -1339,13 +1248,40 @@
           <w:rFonts w:ascii="Calibri" w:hAnsi="Calibri"/>
           <w:szCs w:val="24"/>
         </w:rPr>
-        <w:t xml:space="preserve">Σας στέλνουμε συνημμένα δικαιολογητικά δαπάνης συνολικού ποσού </w:t>
-      </w:r>
-      <w:r>
-        <w:rPr>
-          <w:rFonts w:ascii="Calibri" w:hAnsi="Calibri"/>
-          <w:szCs w:val="24"/>
-          <w:highlight w:val="yellow"/>
+        <w:t>Σας στέλνουμε συνημμένα δικαιολογητικά δαπάνης συνολικού ποσού ${</w:t>
+      </w:r>
+      <w:r>
+        <w:rPr>
+          <w:rFonts w:ascii="Calibri" w:hAnsi="Calibri"/>
+          <w:szCs w:val="24"/>
+        </w:rPr>
+        <w:t>WHOLE_AMOUNT</w:t>
+      </w:r>
+      <w:r>
+        <w:rPr>
+          <w:rFonts w:ascii="Calibri" w:hAnsi="Calibri"/>
+          <w:szCs w:val="24"/>
+        </w:rPr>
+        <w:t>}</w:t>
+      </w:r>
+      <w:r>
+        <w:rPr>
+          <w:rFonts w:ascii="Calibri" w:hAnsi="Calibri"/>
+          <w:szCs w:val="24"/>
+        </w:rPr>
+        <w:t xml:space="preserve"> </w:t>
+      </w:r>
+      <w:r>
+        <w:rPr>
+          <w:rFonts w:ascii="Calibri" w:hAnsi="Calibri"/>
+          <w:szCs w:val="24"/>
+        </w:rPr>
+        <w:t>(</w:t>
+      </w:r>
+      <w:r>
+        <w:rPr>
+          <w:rFonts w:ascii="Calibri" w:hAnsi="Calibri"/>
+          <w:szCs w:val="24"/>
         </w:rPr>
         <w:t>${</w:t>
       </w:r>
@@ -1353,61 +1289,13 @@
         <w:rPr>
           <w:rFonts w:ascii="Calibri" w:hAnsi="Calibri"/>
           <w:szCs w:val="24"/>
-          <w:highlight w:val="yellow"/>
-        </w:rPr>
-        <w:t>WHOLE_AMOUNT</w:t>
-      </w:r>
-      <w:r>
-        <w:rPr>
-          <w:rFonts w:ascii="Calibri" w:hAnsi="Calibri"/>
-          <w:szCs w:val="24"/>
-          <w:highlight w:val="yellow"/>
-        </w:rPr>
-        <w:t>}</w:t>
-      </w:r>
-      <w:r>
-        <w:rPr>
-          <w:rFonts w:ascii="Calibri" w:hAnsi="Calibri"/>
-          <w:szCs w:val="24"/>
-        </w:rPr>
-        <w:t xml:space="preserve"> </w:t>
-      </w:r>
-      <w:r>
-        <w:rPr>
-          <w:rFonts w:ascii="Calibri" w:hAnsi="Calibri"/>
-          <w:szCs w:val="24"/>
-        </w:rPr>
-        <w:t>(</w:t>
-      </w:r>
-      <w:r>
-        <w:rPr>
-          <w:rFonts w:ascii="Calibri" w:hAnsi="Calibri"/>
-          <w:szCs w:val="24"/>
-          <w:highlight w:val="yellow"/>
-        </w:rPr>
-        <w:t>${</w:t>
-      </w:r>
-      <w:r>
-        <w:rPr>
-          <w:rFonts w:ascii="Calibri" w:hAnsi="Calibri"/>
-          <w:szCs w:val="24"/>
-          <w:highlight w:val="yellow"/>
-        </w:rPr>
-        <w:t>NUM_</w:t>
-      </w:r>
-      <w:r>
-        <w:rPr>
-          <w:rFonts w:ascii="Calibri" w:hAnsi="Calibri"/>
-          <w:szCs w:val="24"/>
-          <w:highlight w:val="yellow"/>
-        </w:rPr>
-        <w:t>TOTAL</w:t>
-      </w:r>
-      <w:r>
-        <w:rPr>
-          <w:rFonts w:ascii="Calibri" w:hAnsi="Calibri"/>
-          <w:szCs w:val="24"/>
-          <w:highlight w:val="yellow"/>
+        </w:rPr>
+        <w:t>NUM_TOTAL</w:t>
+      </w:r>
+      <w:r>
+        <w:rPr>
+          <w:rFonts w:ascii="Calibri" w:hAnsi="Calibri"/>
+          <w:szCs w:val="24"/>
         </w:rPr>
         <w:t>}</w:t>
       </w:r>
@@ -1476,21 +1364,18 @@
             <w:r>
               <w:rPr>
                 <w:rFonts w:ascii="Calibri" w:hAnsi="Calibri"/>
-                <w:highlight w:val="yellow"/>
               </w:rPr>
               <w:t>${AM</w:t>
             </w:r>
             <w:r>
               <w:rPr>
                 <w:rFonts w:ascii="Calibri" w:hAnsi="Calibri"/>
-                <w:highlight w:val="yellow"/>
               </w:rPr>
               <w:t>19</w:t>
             </w:r>
             <w:r>
               <w:rPr>
                 <w:rFonts w:ascii="Calibri" w:hAnsi="Calibri"/>
-                <w:highlight w:val="yellow"/>
               </w:rPr>
               <w:t>}</w:t>
             </w:r>
@@ -1509,7 +1394,6 @@
               <w:jc w:val="both"/>
               <w:rPr>
                 <w:rFonts w:ascii="Calibri" w:hAnsi="Calibri"/>
-                <w:highlight w:val="yellow"/>
               </w:rPr>
             </w:pPr>
             <w:r>
@@ -1531,29 +1415,13 @@
               <w:jc w:val="right"/>
               <w:rPr>
                 <w:rFonts w:ascii="Calibri" w:hAnsi="Calibri"/>
-                <w:highlight w:val="yellow"/>
               </w:rPr>
             </w:pPr>
             <w:r>
               <w:rPr>
                 <w:rFonts w:ascii="Calibri" w:hAnsi="Calibri"/>
-                <w:highlight w:val="yellow"/>
               </w:rPr>
-              <w:t>${AM</w:t>
-            </w:r>
-            <w:r>
-              <w:rPr>
-                <w:rFonts w:ascii="Calibri" w:hAnsi="Calibri"/>
-                <w:highlight w:val="yellow"/>
-              </w:rPr>
-              <w:t>21</w:t>
-            </w:r>
-            <w:r>
-              <w:rPr>
-                <w:rFonts w:ascii="Calibri" w:hAnsi="Calibri"/>
-                <w:highlight w:val="yellow"/>
-              </w:rPr>
-              <w:t>}</w:t>
+              <w:t>${AM21}</w:t>
             </w:r>
           </w:p>
         </w:tc>
@@ -1570,7 +1438,6 @@
               <w:jc w:val="both"/>
               <w:rPr>
                 <w:rFonts w:ascii="Calibri" w:hAnsi="Calibri"/>
-                <w:highlight w:val="yellow"/>
               </w:rPr>
             </w:pPr>
             <w:r>
@@ -1592,29 +1459,13 @@
               <w:jc w:val="right"/>
               <w:rPr>
                 <w:rFonts w:ascii="Calibri" w:hAnsi="Calibri"/>
-                <w:highlight w:val="yellow"/>
               </w:rPr>
             </w:pPr>
             <w:r>
               <w:rPr>
                 <w:rFonts w:ascii="Calibri" w:hAnsi="Calibri"/>
-                <w:highlight w:val="yellow"/>
               </w:rPr>
-              <w:t>${AM</w:t>
-            </w:r>
-            <w:r>
-              <w:rPr>
-                <w:rFonts w:ascii="Calibri" w:hAnsi="Calibri"/>
-                <w:highlight w:val="yellow"/>
-              </w:rPr>
-              <w:t>22</w:t>
-            </w:r>
-            <w:r>
-              <w:rPr>
-                <w:rFonts w:ascii="Calibri" w:hAnsi="Calibri"/>
-                <w:highlight w:val="yellow"/>
-              </w:rPr>
-              <w:t>}</w:t>
+              <w:t>${AM22}</w:t>
             </w:r>
           </w:p>
         </w:tc>
@@ -1661,7 +1512,6 @@
               <w:rPr>
                 <w:rFonts w:ascii="Calibri" w:hAnsi="Calibri"/>
                 <w:b/>
-                <w:highlight w:val="yellow"/>
               </w:rPr>
               <w:t>${NUM_TOTAL}</w:t>
             </w:r>
@@ -1701,7 +1551,6 @@
           <w:rFonts w:ascii="Calibri" w:hAnsi="Calibri"/>
           <w:b/>
           <w:szCs w:val="24"/>
-          <w:highlight w:val="yellow"/>
         </w:rPr>
         <w:t>${DIRECTOR_SIGN}</w:t>
       </w:r>
@@ -1826,7 +1675,6 @@
         <w:rPr>
           <w:rFonts w:ascii="Calibri" w:hAnsi="Calibri"/>
           <w:b/>
-          <w:highlight w:val="yellow"/>
         </w:rPr>
         <w:t>${DIRECTOR}</w:t>
       </w:r>

</xml_diff>

<commit_message>
Trandports docs literals change
</commit_message>
<xml_diff>
--- a/yii2/vendor/admapp/resources/transports/201611_DAPANH_DIAVIVASTIKO_YDE.docx
+++ b/yii2/vendor/admapp/resources/transports/201611_DAPANH_DIAVIVASTIKO_YDE.docx
@@ -23,7 +23,7 @@
           <wp:anchor distT="0" distB="0" distL="114300" distR="114300" simplePos="0" relativeHeight="251659264" behindDoc="0" locked="0" layoutInCell="1" allowOverlap="0">
             <wp:simplePos x="0" y="0"/>
             <wp:positionH relativeFrom="column">
-              <wp:posOffset>1066800</wp:posOffset>
+              <wp:posOffset>1238250</wp:posOffset>
             </wp:positionH>
             <wp:positionV relativeFrom="paragraph">
               <wp:posOffset>-114300</wp:posOffset>
@@ -45,7 +45,7 @@
                     </pic:cNvPicPr>
                   </pic:nvPicPr>
                   <pic:blipFill>
-                    <a:blip r:embed="rId6"/>
+                    <a:blip r:embed="rId6" cstate="print"/>
                     <a:srcRect/>
                     <a:stretch>
                       <a:fillRect/>
@@ -80,7 +80,7 @@
           <w:bCs/>
           <w:noProof/>
           <w:szCs w:val="24"/>
-          <w:lang w:val="en-US" w:eastAsia="el-GR"/>
+          <w:lang w:eastAsia="el-GR"/>
         </w:rPr>
         <w:t xml:space="preserve"> </w:t>
       </w:r>
@@ -101,7 +101,6 @@
           <w:b/>
           <w:bCs/>
           <w:szCs w:val="24"/>
-          <w:lang w:val="en-US"/>
         </w:rPr>
         <w:t xml:space="preserve"> </w:t>
       </w:r>
@@ -130,7 +129,34 @@
           <w:bCs/>
           <w:szCs w:val="24"/>
         </w:rPr>
+        <w:t xml:space="preserve">   </w:t>
+      </w:r>
+      <w:r>
+        <w:rPr>
+          <w:rFonts w:ascii="Calibri" w:hAnsi="Calibri" w:cs="Calibri"/>
+          <w:b/>
+          <w:bCs/>
+          <w:szCs w:val="24"/>
+        </w:rPr>
         <w:t xml:space="preserve">    </w:t>
+      </w:r>
+      <w:r>
+        <w:rPr>
+          <w:rFonts w:ascii="Calibri" w:hAnsi="Calibri" w:cs="Calibri"/>
+          <w:b/>
+          <w:bCs/>
+          <w:szCs w:val="24"/>
+        </w:rPr>
+        <w:t xml:space="preserve"> </w:t>
+      </w:r>
+      <w:r>
+        <w:rPr>
+          <w:rFonts w:ascii="Calibri" w:hAnsi="Calibri" w:cs="Calibri"/>
+          <w:b/>
+          <w:bCs/>
+          <w:szCs w:val="24"/>
+        </w:rPr>
+        <w:t xml:space="preserve"> </w:t>
       </w:r>
       <w:r>
         <w:rPr>
@@ -185,6 +211,13 @@
       <w:r>
         <w:rPr>
           <w:rFonts w:ascii="Calibri" w:hAnsi="Calibri" w:cs="Calibri"/>
+          <w:szCs w:val="24"/>
+        </w:rPr>
+        <w:t xml:space="preserve">     </w:t>
+      </w:r>
+      <w:r>
+        <w:rPr>
+          <w:rFonts w:ascii="Calibri" w:hAnsi="Calibri" w:cs="Calibri"/>
           <w:b/>
           <w:bCs/>
           <w:szCs w:val="24"/>
@@ -234,7 +267,25 @@
           <w:bCs/>
           <w:szCs w:val="24"/>
         </w:rPr>
-        <w:t xml:space="preserve">     ΚΑΙ ΘΡΗΣΚΕΥΜΑΤΩΝ</w:t>
+        <w:t xml:space="preserve">     </w:t>
+      </w:r>
+      <w:r>
+        <w:rPr>
+          <w:rFonts w:ascii="Calibri" w:hAnsi="Calibri" w:cs="Calibri"/>
+          <w:b/>
+          <w:bCs/>
+          <w:szCs w:val="24"/>
+        </w:rPr>
+        <w:t xml:space="preserve">     </w:t>
+      </w:r>
+      <w:r>
+        <w:rPr>
+          <w:rFonts w:ascii="Calibri" w:hAnsi="Calibri" w:cs="Calibri"/>
+          <w:b/>
+          <w:bCs/>
+          <w:szCs w:val="24"/>
+        </w:rPr>
+        <w:t>ΚΑΙ ΘΡΗΣΚΕΥΜΑΤΩΝ</w:t>
       </w:r>
       <w:r>
         <w:rPr>
@@ -279,9 +330,46 @@
           <w:b/>
           <w:bCs/>
           <w:szCs w:val="24"/>
+        </w:rPr>
+        <w:t xml:space="preserve"> ${</w:t>
+      </w:r>
+      <w:r>
+        <w:rPr>
+          <w:rFonts w:ascii="Calibri" w:hAnsi="Calibri" w:cs="Calibri"/>
+          <w:b/>
+          <w:bCs/>
+          <w:szCs w:val="24"/>
           <w:lang w:val="en-US"/>
         </w:rPr>
-        <w:t xml:space="preserve"> ${DECISION_DATE}</w:t>
+        <w:t>DECISION</w:t>
+      </w:r>
+      <w:r>
+        <w:rPr>
+          <w:rFonts w:ascii="Calibri" w:hAnsi="Calibri" w:cs="Calibri"/>
+          <w:b/>
+          <w:bCs/>
+          <w:szCs w:val="24"/>
+        </w:rPr>
+        <w:t>_</w:t>
+      </w:r>
+      <w:r>
+        <w:rPr>
+          <w:rFonts w:ascii="Calibri" w:hAnsi="Calibri" w:cs="Calibri"/>
+          <w:b/>
+          <w:bCs/>
+          <w:szCs w:val="24"/>
+          <w:lang w:val="en-US"/>
+        </w:rPr>
+        <w:t>DATE</w:t>
+      </w:r>
+      <w:r>
+        <w:rPr>
+          <w:rFonts w:ascii="Calibri" w:hAnsi="Calibri" w:cs="Calibri"/>
+          <w:b/>
+          <w:bCs/>
+          <w:szCs w:val="24"/>
+        </w:rPr>
+        <w:t>}</w:t>
       </w:r>
       <w:r>
         <w:rPr>
@@ -319,6 +407,15 @@
           <w:bCs/>
           <w:szCs w:val="24"/>
         </w:rPr>
+        <w:t xml:space="preserve">     </w:t>
+      </w:r>
+      <w:r>
+        <w:rPr>
+          <w:rFonts w:ascii="Calibri" w:hAnsi="Calibri" w:cs="Calibri"/>
+          <w:b/>
+          <w:bCs/>
+          <w:szCs w:val="24"/>
+        </w:rPr>
         <w:t>ΠΕΡΙΦΕΡΕΙΑΚΗ Δ/ΝΣΗ Π/ΘΜΙΑΣ</w:t>
       </w:r>
       <w:r>
@@ -402,9 +499,46 @@
           <w:b/>
           <w:bCs/>
           <w:szCs w:val="24"/>
+        </w:rPr>
+        <w:t>${</w:t>
+      </w:r>
+      <w:r>
+        <w:rPr>
+          <w:rFonts w:ascii="Calibri" w:hAnsi="Calibri" w:cs="Calibri"/>
+          <w:b/>
+          <w:bCs/>
+          <w:szCs w:val="24"/>
           <w:lang w:val="en-US"/>
         </w:rPr>
-        <w:t>${DEC_PROT}</w:t>
+        <w:t>DEC</w:t>
+      </w:r>
+      <w:r>
+        <w:rPr>
+          <w:rFonts w:ascii="Calibri" w:hAnsi="Calibri" w:cs="Calibri"/>
+          <w:b/>
+          <w:bCs/>
+          <w:szCs w:val="24"/>
+        </w:rPr>
+        <w:t>_</w:t>
+      </w:r>
+      <w:r>
+        <w:rPr>
+          <w:rFonts w:ascii="Calibri" w:hAnsi="Calibri" w:cs="Calibri"/>
+          <w:b/>
+          <w:bCs/>
+          <w:szCs w:val="24"/>
+          <w:lang w:val="en-US"/>
+        </w:rPr>
+        <w:t>PROT</w:t>
+      </w:r>
+      <w:r>
+        <w:rPr>
+          <w:rFonts w:ascii="Calibri" w:hAnsi="Calibri" w:cs="Calibri"/>
+          <w:b/>
+          <w:bCs/>
+          <w:szCs w:val="24"/>
+        </w:rPr>
+        <w:t>}</w:t>
       </w:r>
     </w:p>
     <w:p>
@@ -433,6 +567,15 @@
           <w:bCs/>
           <w:szCs w:val="24"/>
         </w:rPr>
+        <w:t xml:space="preserve">      </w:t>
+      </w:r>
+      <w:r>
+        <w:rPr>
+          <w:rFonts w:ascii="Calibri" w:hAnsi="Calibri" w:cs="Calibri"/>
+          <w:b/>
+          <w:bCs/>
+          <w:szCs w:val="24"/>
+        </w:rPr>
         <w:t xml:space="preserve">ΚΑΙ Δ/ΘΜΙΑΣ ΕΚΠ/ΣΗΣ ΚΡΗΤΗΣ </w:t>
       </w:r>
     </w:p>
@@ -453,34 +596,65 @@
           <w:bCs/>
           <w:szCs w:val="24"/>
         </w:rPr>
-        <w:t xml:space="preserve">  </w:t>
-      </w:r>
-      <w:r>
-        <w:rPr>
-          <w:rFonts w:ascii="Calibri" w:hAnsi="Calibri" w:cs="Calibri"/>
-          <w:b/>
-          <w:bCs/>
-          <w:szCs w:val="24"/>
-        </w:rPr>
-        <w:t xml:space="preserve"> </w:t>
-      </w:r>
-      <w:r>
-        <w:rPr>
-          <w:rFonts w:ascii="Calibri" w:hAnsi="Calibri" w:cs="Calibri"/>
-          <w:b/>
-          <w:bCs/>
-          <w:szCs w:val="24"/>
-        </w:rPr>
-        <w:t xml:space="preserve">           </w:t>
-      </w:r>
-      <w:r>
-        <w:rPr>
-          <w:rFonts w:ascii="Calibri" w:hAnsi="Calibri" w:cs="Calibri"/>
-          <w:b/>
-          <w:bCs/>
-          <w:szCs w:val="24"/>
-        </w:rPr>
-        <w:t xml:space="preserve">ΥΠΗΡΕΣΙΑ ΔΙΟΙΚΗΤΙΚΗΣ ΚΑΙ  </w:t>
+        <w:t xml:space="preserve">           ΑΥΤΟΤΕΛΗΣ ΔΙΕΥΘΥΝΣΗ ΔΙΟΙΚΗΤΙΚΗΣ</w:t>
+      </w:r>
+      <w:r>
+        <w:rPr>
+          <w:rFonts w:ascii="Calibri" w:hAnsi="Calibri" w:cs="Calibri"/>
+          <w:b/>
+          <w:bCs/>
+          <w:szCs w:val="24"/>
+        </w:rPr>
+        <w:t>,</w:t>
+      </w:r>
+    </w:p>
+    <w:p>
+      <w:pPr>
+        <w:pStyle w:val="WW-"/>
+        <w:rPr>
+          <w:rFonts w:ascii="Calibri" w:hAnsi="Calibri" w:cs="Calibri"/>
+          <w:b/>
+          <w:bCs/>
+          <w:szCs w:val="24"/>
+        </w:rPr>
+      </w:pPr>
+      <w:r>
+        <w:rPr>
+          <w:rFonts w:ascii="Calibri" w:hAnsi="Calibri" w:cs="Calibri"/>
+          <w:b/>
+          <w:bCs/>
+          <w:szCs w:val="24"/>
+        </w:rPr>
+        <w:t>ΟΙΚΟΝΟΜΙΚΗΣ ΚΑΙ ΠΑΙΔΑΓΩΓΙΚΗΣ ΥΠΟΣΤΗΡΙΞΗΣ</w:t>
+      </w:r>
+    </w:p>
+    <w:p>
+      <w:pPr>
+        <w:pStyle w:val="WW-"/>
+        <w:rPr>
+          <w:rFonts w:ascii="Calibri" w:hAnsi="Calibri" w:cs="Calibri"/>
+          <w:b/>
+          <w:bCs/>
+          <w:szCs w:val="24"/>
+        </w:rPr>
+      </w:pPr>
+      <w:r>
+        <w:rPr>
+          <w:rFonts w:ascii="Calibri" w:hAnsi="Calibri" w:cs="Calibri"/>
+          <w:b/>
+          <w:bCs/>
+          <w:szCs w:val="24"/>
+        </w:rPr>
+        <w:t xml:space="preserve">      </w:t>
+      </w:r>
+      <w:r>
+        <w:rPr>
+          <w:rFonts w:ascii="Calibri" w:hAnsi="Calibri" w:cs="Calibri"/>
+          <w:b/>
+          <w:bCs/>
+          <w:szCs w:val="24"/>
+        </w:rPr>
+        <w:t>ΤΜΗΜΑ Β’ – ΟΙΚΟΝΟΜΙΚΩΝ ΥΠΟΘΕΣΕΩΝ</w:t>
       </w:r>
     </w:p>
     <w:p>
@@ -508,7 +682,7 @@
             <v:path gradientshapeok="t" o:connecttype="rect"/>
           </v:shapetype>
           <v:shape id="_x0000_s1026" type="#_x0000_t202" style="position:absolute;margin-left:283.5pt;margin-top:7.35pt;width:216.75pt;height:67.5pt;z-index:251661312;mso-width-relative:margin;mso-height-relative:margin" stroked="f">
-            <v:textbox>
+            <v:textbox style="mso-next-textbox:#_x0000_s1026">
               <w:txbxContent>
                 <w:p>
                   <w:pPr>
@@ -565,15 +739,6 @@
         </w:rPr>
         <w:t xml:space="preserve">            </w:t>
       </w:r>
-      <w:r>
-        <w:rPr>
-          <w:rFonts w:ascii="Calibri" w:hAnsi="Calibri" w:cs="Calibri"/>
-          <w:b/>
-          <w:bCs/>
-          <w:szCs w:val="24"/>
-        </w:rPr>
-        <w:t>ΟΙΚΟΝΟΜΙΚΗΣ ΥΠΟΣΤΗΡΙΞΗΣ</w:t>
-      </w:r>
     </w:p>
     <w:p>
       <w:pPr>
@@ -592,24 +757,6 @@
           <w:bCs/>
           <w:szCs w:val="24"/>
         </w:rPr>
-        <w:t xml:space="preserve">ΤΜΗΜΑ </w:t>
-      </w:r>
-      <w:r>
-        <w:rPr>
-          <w:rFonts w:ascii="Calibri" w:hAnsi="Calibri" w:cs="Calibri"/>
-          <w:b/>
-          <w:bCs/>
-          <w:szCs w:val="24"/>
-        </w:rPr>
-        <w:t>Β’ – ΟΙΚΟΝΟΜΙΚΩΝ ΥΠΟΘΕΣΕΩΝ</w:t>
-      </w:r>
-      <w:r>
-        <w:rPr>
-          <w:rFonts w:ascii="Calibri" w:hAnsi="Calibri" w:cs="Calibri"/>
-          <w:b/>
-          <w:bCs/>
-          <w:szCs w:val="24"/>
-        </w:rPr>
         <w:tab/>
       </w:r>
       <w:r>
@@ -955,6 +1102,7 @@
         <w:rPr>
           <w:rFonts w:ascii="Calibri" w:hAnsi="Calibri" w:cs="Calibri"/>
           <w:szCs w:val="24"/>
+          <w:lang w:val="en-US"/>
         </w:rPr>
       </w:pPr>
       <w:r>
@@ -973,22 +1121,25 @@
           <w:b/>
           <w:bCs/>
           <w:szCs w:val="24"/>
-        </w:rPr>
-        <w:tab/>
-      </w:r>
-      <w:r>
-        <w:rPr>
-          <w:rFonts w:ascii="Calibri" w:hAnsi="Calibri" w:cs="Calibri"/>
-          <w:b/>
-          <w:bCs/>
-          <w:szCs w:val="24"/>
-        </w:rPr>
-        <w:tab/>
-      </w:r>
-      <w:r>
-        <w:rPr>
-          <w:rFonts w:ascii="Calibri" w:hAnsi="Calibri" w:cs="Calibri"/>
-          <w:szCs w:val="24"/>
+          <w:lang w:val="en-US"/>
+        </w:rPr>
+        <w:tab/>
+      </w:r>
+      <w:r>
+        <w:rPr>
+          <w:rFonts w:ascii="Calibri" w:hAnsi="Calibri" w:cs="Calibri"/>
+          <w:b/>
+          <w:bCs/>
+          <w:szCs w:val="24"/>
+          <w:lang w:val="en-US"/>
+        </w:rPr>
+        <w:tab/>
+      </w:r>
+      <w:r>
+        <w:rPr>
+          <w:rFonts w:ascii="Calibri" w:hAnsi="Calibri" w:cs="Calibri"/>
+          <w:szCs w:val="24"/>
+          <w:lang w:val="en-US"/>
         </w:rPr>
         <w:t xml:space="preserve">: </w:t>
       </w:r>
@@ -996,6 +1147,7 @@
         <w:rPr>
           <w:rFonts w:ascii="Calibri" w:hAnsi="Calibri" w:cs="Calibri"/>
           <w:szCs w:val="24"/>
+          <w:lang w:val="en-US"/>
         </w:rPr>
         <w:t>${TRANS_FAX}</w:t>
       </w:r>
@@ -1006,6 +1158,7 @@
         <w:rPr>
           <w:rFonts w:ascii="Calibri" w:hAnsi="Calibri" w:cs="Calibri"/>
           <w:szCs w:val="24"/>
+          <w:lang w:val="en-US"/>
         </w:rPr>
       </w:pPr>
       <w:r>
@@ -1024,6 +1177,7 @@
           <w:b/>
           <w:bCs/>
           <w:szCs w:val="24"/>
+          <w:lang w:val="en-US"/>
         </w:rPr>
         <w:t>-</w:t>
       </w:r>
@@ -1045,22 +1199,25 @@
           <w:b/>
           <w:bCs/>
           <w:szCs w:val="24"/>
-        </w:rPr>
-        <w:tab/>
-      </w:r>
-      <w:r>
-        <w:rPr>
-          <w:rFonts w:ascii="Calibri" w:hAnsi="Calibri" w:cs="Calibri"/>
-          <w:b/>
-          <w:bCs/>
-          <w:szCs w:val="24"/>
-        </w:rPr>
-        <w:tab/>
-      </w:r>
-      <w:r>
-        <w:rPr>
-          <w:rFonts w:ascii="Calibri" w:hAnsi="Calibri" w:cs="Calibri"/>
-          <w:szCs w:val="24"/>
+          <w:lang w:val="en-US"/>
+        </w:rPr>
+        <w:tab/>
+      </w:r>
+      <w:r>
+        <w:rPr>
+          <w:rFonts w:ascii="Calibri" w:hAnsi="Calibri" w:cs="Calibri"/>
+          <w:b/>
+          <w:bCs/>
+          <w:szCs w:val="24"/>
+          <w:lang w:val="en-US"/>
+        </w:rPr>
+        <w:tab/>
+      </w:r>
+      <w:r>
+        <w:rPr>
+          <w:rFonts w:ascii="Calibri" w:hAnsi="Calibri" w:cs="Calibri"/>
+          <w:szCs w:val="24"/>
+          <w:lang w:val="en-US"/>
         </w:rPr>
         <w:t xml:space="preserve">: </w:t>
       </w:r>
@@ -1078,6 +1235,7 @@
         <w:rPr>
           <w:rFonts w:ascii="Calibri" w:hAnsi="Calibri" w:cs="Calibri"/>
           <w:szCs w:val="24"/>
+          <w:lang w:val="en-US"/>
         </w:rPr>
         <w:t>@</w:t>
       </w:r>
@@ -1090,15 +1248,14 @@
         </w:rPr>
         <w:t>kritis</w:t>
       </w:r>
-      <w:proofErr w:type="spellEnd"/>
-      <w:r>
-        <w:rPr>
-          <w:rFonts w:ascii="Calibri" w:hAnsi="Calibri" w:cs="Calibri"/>
-          <w:szCs w:val="24"/>
+      <w:r>
+        <w:rPr>
+          <w:rFonts w:ascii="Calibri" w:hAnsi="Calibri" w:cs="Calibri"/>
+          <w:szCs w:val="24"/>
+          <w:lang w:val="en-US"/>
         </w:rPr>
         <w:t>.</w:t>
       </w:r>
-      <w:proofErr w:type="spellStart"/>
       <w:r>
         <w:rPr>
           <w:rFonts w:ascii="Calibri" w:hAnsi="Calibri" w:cs="Calibri"/>
@@ -1107,15 +1264,14 @@
         </w:rPr>
         <w:t>pde</w:t>
       </w:r>
-      <w:proofErr w:type="spellEnd"/>
-      <w:r>
-        <w:rPr>
-          <w:rFonts w:ascii="Calibri" w:hAnsi="Calibri" w:cs="Calibri"/>
-          <w:szCs w:val="24"/>
+      <w:r>
+        <w:rPr>
+          <w:rFonts w:ascii="Calibri" w:hAnsi="Calibri" w:cs="Calibri"/>
+          <w:szCs w:val="24"/>
+          <w:lang w:val="en-US"/>
         </w:rPr>
         <w:t>.</w:t>
       </w:r>
-      <w:proofErr w:type="spellStart"/>
       <w:r>
         <w:rPr>
           <w:rFonts w:ascii="Calibri" w:hAnsi="Calibri" w:cs="Calibri"/>
@@ -1124,15 +1280,14 @@
         </w:rPr>
         <w:t>sch</w:t>
       </w:r>
-      <w:proofErr w:type="spellEnd"/>
-      <w:r>
-        <w:rPr>
-          <w:rFonts w:ascii="Calibri" w:hAnsi="Calibri" w:cs="Calibri"/>
-          <w:szCs w:val="24"/>
+      <w:r>
+        <w:rPr>
+          <w:rFonts w:ascii="Calibri" w:hAnsi="Calibri" w:cs="Calibri"/>
+          <w:szCs w:val="24"/>
+          <w:lang w:val="en-US"/>
         </w:rPr>
         <w:t>.</w:t>
       </w:r>
-      <w:proofErr w:type="spellStart"/>
       <w:r>
         <w:rPr>
           <w:rFonts w:ascii="Calibri" w:hAnsi="Calibri" w:cs="Calibri"/>
@@ -1149,14 +1304,16 @@
         <w:rPr>
           <w:rFonts w:ascii="Calibri" w:hAnsi="Calibri" w:cs="Calibri"/>
           <w:szCs w:val="24"/>
-        </w:rPr>
-      </w:pPr>
-      <w:r>
-        <w:rPr>
-          <w:rFonts w:ascii="Calibri" w:hAnsi="Calibri" w:cs="Calibri"/>
-          <w:b/>
-          <w:bCs/>
-          <w:szCs w:val="24"/>
+          <w:lang w:val="en-US"/>
+        </w:rPr>
+      </w:pPr>
+      <w:r>
+        <w:rPr>
+          <w:rFonts w:ascii="Calibri" w:hAnsi="Calibri" w:cs="Calibri"/>
+          <w:b/>
+          <w:bCs/>
+          <w:szCs w:val="24"/>
+          <w:lang w:val="en-US"/>
         </w:rPr>
         <w:t xml:space="preserve">                     </w:t>
       </w:r>
@@ -2790,7 +2947,7 @@
 </file>
 
 <file path=customXml/itemProps1.xml><?xml version="1.0" encoding="utf-8"?>
-<ds:datastoreItem xmlns:ds="http://schemas.openxmlformats.org/officeDocument/2006/customXml" ds:itemID="{7F4EE17B-977E-4791-9716-0899168F84F4}">
+<ds:datastoreItem xmlns:ds="http://schemas.openxmlformats.org/officeDocument/2006/customXml" ds:itemID="{EEA398B2-E672-429A-B2D1-61283C81D778}">
   <ds:schemaRefs>
     <ds:schemaRef ds:uri="http://schemas.openxmlformats.org/officeDocument/2006/bibliography"/>
   </ds:schemaRefs>

</xml_diff>

<commit_message>
Trandports docs literals change (#40)
</commit_message>
<xml_diff>
--- a/yii2/vendor/admapp/resources/transports/201611_DAPANH_DIAVIVASTIKO_YDE.docx
+++ b/yii2/vendor/admapp/resources/transports/201611_DAPANH_DIAVIVASTIKO_YDE.docx
@@ -23,7 +23,7 @@
           <wp:anchor distT="0" distB="0" distL="114300" distR="114300" simplePos="0" relativeHeight="251659264" behindDoc="0" locked="0" layoutInCell="1" allowOverlap="0">
             <wp:simplePos x="0" y="0"/>
             <wp:positionH relativeFrom="column">
-              <wp:posOffset>1066800</wp:posOffset>
+              <wp:posOffset>1238250</wp:posOffset>
             </wp:positionH>
             <wp:positionV relativeFrom="paragraph">
               <wp:posOffset>-114300</wp:posOffset>
@@ -45,7 +45,7 @@
                     </pic:cNvPicPr>
                   </pic:nvPicPr>
                   <pic:blipFill>
-                    <a:blip r:embed="rId6"/>
+                    <a:blip r:embed="rId6" cstate="print"/>
                     <a:srcRect/>
                     <a:stretch>
                       <a:fillRect/>
@@ -80,7 +80,7 @@
           <w:bCs/>
           <w:noProof/>
           <w:szCs w:val="24"/>
-          <w:lang w:val="en-US" w:eastAsia="el-GR"/>
+          <w:lang w:eastAsia="el-GR"/>
         </w:rPr>
         <w:t xml:space="preserve"> </w:t>
       </w:r>
@@ -101,7 +101,6 @@
           <w:b/>
           <w:bCs/>
           <w:szCs w:val="24"/>
-          <w:lang w:val="en-US"/>
         </w:rPr>
         <w:t xml:space="preserve"> </w:t>
       </w:r>
@@ -130,7 +129,34 @@
           <w:bCs/>
           <w:szCs w:val="24"/>
         </w:rPr>
+        <w:t xml:space="preserve">   </w:t>
+      </w:r>
+      <w:r>
+        <w:rPr>
+          <w:rFonts w:ascii="Calibri" w:hAnsi="Calibri" w:cs="Calibri"/>
+          <w:b/>
+          <w:bCs/>
+          <w:szCs w:val="24"/>
+        </w:rPr>
         <w:t xml:space="preserve">    </w:t>
+      </w:r>
+      <w:r>
+        <w:rPr>
+          <w:rFonts w:ascii="Calibri" w:hAnsi="Calibri" w:cs="Calibri"/>
+          <w:b/>
+          <w:bCs/>
+          <w:szCs w:val="24"/>
+        </w:rPr>
+        <w:t xml:space="preserve"> </w:t>
+      </w:r>
+      <w:r>
+        <w:rPr>
+          <w:rFonts w:ascii="Calibri" w:hAnsi="Calibri" w:cs="Calibri"/>
+          <w:b/>
+          <w:bCs/>
+          <w:szCs w:val="24"/>
+        </w:rPr>
+        <w:t xml:space="preserve"> </w:t>
       </w:r>
       <w:r>
         <w:rPr>
@@ -185,6 +211,13 @@
       <w:r>
         <w:rPr>
           <w:rFonts w:ascii="Calibri" w:hAnsi="Calibri" w:cs="Calibri"/>
+          <w:szCs w:val="24"/>
+        </w:rPr>
+        <w:t xml:space="preserve">     </w:t>
+      </w:r>
+      <w:r>
+        <w:rPr>
+          <w:rFonts w:ascii="Calibri" w:hAnsi="Calibri" w:cs="Calibri"/>
           <w:b/>
           <w:bCs/>
           <w:szCs w:val="24"/>
@@ -234,7 +267,25 @@
           <w:bCs/>
           <w:szCs w:val="24"/>
         </w:rPr>
-        <w:t xml:space="preserve">     ΚΑΙ ΘΡΗΣΚΕΥΜΑΤΩΝ</w:t>
+        <w:t xml:space="preserve">     </w:t>
+      </w:r>
+      <w:r>
+        <w:rPr>
+          <w:rFonts w:ascii="Calibri" w:hAnsi="Calibri" w:cs="Calibri"/>
+          <w:b/>
+          <w:bCs/>
+          <w:szCs w:val="24"/>
+        </w:rPr>
+        <w:t xml:space="preserve">     </w:t>
+      </w:r>
+      <w:r>
+        <w:rPr>
+          <w:rFonts w:ascii="Calibri" w:hAnsi="Calibri" w:cs="Calibri"/>
+          <w:b/>
+          <w:bCs/>
+          <w:szCs w:val="24"/>
+        </w:rPr>
+        <w:t>ΚΑΙ ΘΡΗΣΚΕΥΜΑΤΩΝ</w:t>
       </w:r>
       <w:r>
         <w:rPr>
@@ -279,9 +330,46 @@
           <w:b/>
           <w:bCs/>
           <w:szCs w:val="24"/>
+        </w:rPr>
+        <w:t xml:space="preserve"> ${</w:t>
+      </w:r>
+      <w:r>
+        <w:rPr>
+          <w:rFonts w:ascii="Calibri" w:hAnsi="Calibri" w:cs="Calibri"/>
+          <w:b/>
+          <w:bCs/>
+          <w:szCs w:val="24"/>
           <w:lang w:val="en-US"/>
         </w:rPr>
-        <w:t xml:space="preserve"> ${DECISION_DATE}</w:t>
+        <w:t>DECISION</w:t>
+      </w:r>
+      <w:r>
+        <w:rPr>
+          <w:rFonts w:ascii="Calibri" w:hAnsi="Calibri" w:cs="Calibri"/>
+          <w:b/>
+          <w:bCs/>
+          <w:szCs w:val="24"/>
+        </w:rPr>
+        <w:t>_</w:t>
+      </w:r>
+      <w:r>
+        <w:rPr>
+          <w:rFonts w:ascii="Calibri" w:hAnsi="Calibri" w:cs="Calibri"/>
+          <w:b/>
+          <w:bCs/>
+          <w:szCs w:val="24"/>
+          <w:lang w:val="en-US"/>
+        </w:rPr>
+        <w:t>DATE</w:t>
+      </w:r>
+      <w:r>
+        <w:rPr>
+          <w:rFonts w:ascii="Calibri" w:hAnsi="Calibri" w:cs="Calibri"/>
+          <w:b/>
+          <w:bCs/>
+          <w:szCs w:val="24"/>
+        </w:rPr>
+        <w:t>}</w:t>
       </w:r>
       <w:r>
         <w:rPr>
@@ -319,6 +407,15 @@
           <w:bCs/>
           <w:szCs w:val="24"/>
         </w:rPr>
+        <w:t xml:space="preserve">     </w:t>
+      </w:r>
+      <w:r>
+        <w:rPr>
+          <w:rFonts w:ascii="Calibri" w:hAnsi="Calibri" w:cs="Calibri"/>
+          <w:b/>
+          <w:bCs/>
+          <w:szCs w:val="24"/>
+        </w:rPr>
         <w:t>ΠΕΡΙΦΕΡΕΙΑΚΗ Δ/ΝΣΗ Π/ΘΜΙΑΣ</w:t>
       </w:r>
       <w:r>
@@ -402,9 +499,46 @@
           <w:b/>
           <w:bCs/>
           <w:szCs w:val="24"/>
+        </w:rPr>
+        <w:t>${</w:t>
+      </w:r>
+      <w:r>
+        <w:rPr>
+          <w:rFonts w:ascii="Calibri" w:hAnsi="Calibri" w:cs="Calibri"/>
+          <w:b/>
+          <w:bCs/>
+          <w:szCs w:val="24"/>
           <w:lang w:val="en-US"/>
         </w:rPr>
-        <w:t>${DEC_PROT}</w:t>
+        <w:t>DEC</w:t>
+      </w:r>
+      <w:r>
+        <w:rPr>
+          <w:rFonts w:ascii="Calibri" w:hAnsi="Calibri" w:cs="Calibri"/>
+          <w:b/>
+          <w:bCs/>
+          <w:szCs w:val="24"/>
+        </w:rPr>
+        <w:t>_</w:t>
+      </w:r>
+      <w:r>
+        <w:rPr>
+          <w:rFonts w:ascii="Calibri" w:hAnsi="Calibri" w:cs="Calibri"/>
+          <w:b/>
+          <w:bCs/>
+          <w:szCs w:val="24"/>
+          <w:lang w:val="en-US"/>
+        </w:rPr>
+        <w:t>PROT</w:t>
+      </w:r>
+      <w:r>
+        <w:rPr>
+          <w:rFonts w:ascii="Calibri" w:hAnsi="Calibri" w:cs="Calibri"/>
+          <w:b/>
+          <w:bCs/>
+          <w:szCs w:val="24"/>
+        </w:rPr>
+        <w:t>}</w:t>
       </w:r>
     </w:p>
     <w:p>
@@ -433,6 +567,15 @@
           <w:bCs/>
           <w:szCs w:val="24"/>
         </w:rPr>
+        <w:t xml:space="preserve">      </w:t>
+      </w:r>
+      <w:r>
+        <w:rPr>
+          <w:rFonts w:ascii="Calibri" w:hAnsi="Calibri" w:cs="Calibri"/>
+          <w:b/>
+          <w:bCs/>
+          <w:szCs w:val="24"/>
+        </w:rPr>
         <w:t xml:space="preserve">ΚΑΙ Δ/ΘΜΙΑΣ ΕΚΠ/ΣΗΣ ΚΡΗΤΗΣ </w:t>
       </w:r>
     </w:p>
@@ -453,34 +596,65 @@
           <w:bCs/>
           <w:szCs w:val="24"/>
         </w:rPr>
-        <w:t xml:space="preserve">  </w:t>
-      </w:r>
-      <w:r>
-        <w:rPr>
-          <w:rFonts w:ascii="Calibri" w:hAnsi="Calibri" w:cs="Calibri"/>
-          <w:b/>
-          <w:bCs/>
-          <w:szCs w:val="24"/>
-        </w:rPr>
-        <w:t xml:space="preserve"> </w:t>
-      </w:r>
-      <w:r>
-        <w:rPr>
-          <w:rFonts w:ascii="Calibri" w:hAnsi="Calibri" w:cs="Calibri"/>
-          <w:b/>
-          <w:bCs/>
-          <w:szCs w:val="24"/>
-        </w:rPr>
-        <w:t xml:space="preserve">           </w:t>
-      </w:r>
-      <w:r>
-        <w:rPr>
-          <w:rFonts w:ascii="Calibri" w:hAnsi="Calibri" w:cs="Calibri"/>
-          <w:b/>
-          <w:bCs/>
-          <w:szCs w:val="24"/>
-        </w:rPr>
-        <w:t xml:space="preserve">ΥΠΗΡΕΣΙΑ ΔΙΟΙΚΗΤΙΚΗΣ ΚΑΙ  </w:t>
+        <w:t xml:space="preserve">           ΑΥΤΟΤΕΛΗΣ ΔΙΕΥΘΥΝΣΗ ΔΙΟΙΚΗΤΙΚΗΣ</w:t>
+      </w:r>
+      <w:r>
+        <w:rPr>
+          <w:rFonts w:ascii="Calibri" w:hAnsi="Calibri" w:cs="Calibri"/>
+          <w:b/>
+          <w:bCs/>
+          <w:szCs w:val="24"/>
+        </w:rPr>
+        <w:t>,</w:t>
+      </w:r>
+    </w:p>
+    <w:p>
+      <w:pPr>
+        <w:pStyle w:val="WW-"/>
+        <w:rPr>
+          <w:rFonts w:ascii="Calibri" w:hAnsi="Calibri" w:cs="Calibri"/>
+          <w:b/>
+          <w:bCs/>
+          <w:szCs w:val="24"/>
+        </w:rPr>
+      </w:pPr>
+      <w:r>
+        <w:rPr>
+          <w:rFonts w:ascii="Calibri" w:hAnsi="Calibri" w:cs="Calibri"/>
+          <w:b/>
+          <w:bCs/>
+          <w:szCs w:val="24"/>
+        </w:rPr>
+        <w:t>ΟΙΚΟΝΟΜΙΚΗΣ ΚΑΙ ΠΑΙΔΑΓΩΓΙΚΗΣ ΥΠΟΣΤΗΡΙΞΗΣ</w:t>
+      </w:r>
+    </w:p>
+    <w:p>
+      <w:pPr>
+        <w:pStyle w:val="WW-"/>
+        <w:rPr>
+          <w:rFonts w:ascii="Calibri" w:hAnsi="Calibri" w:cs="Calibri"/>
+          <w:b/>
+          <w:bCs/>
+          <w:szCs w:val="24"/>
+        </w:rPr>
+      </w:pPr>
+      <w:r>
+        <w:rPr>
+          <w:rFonts w:ascii="Calibri" w:hAnsi="Calibri" w:cs="Calibri"/>
+          <w:b/>
+          <w:bCs/>
+          <w:szCs w:val="24"/>
+        </w:rPr>
+        <w:t xml:space="preserve">      </w:t>
+      </w:r>
+      <w:r>
+        <w:rPr>
+          <w:rFonts w:ascii="Calibri" w:hAnsi="Calibri" w:cs="Calibri"/>
+          <w:b/>
+          <w:bCs/>
+          <w:szCs w:val="24"/>
+        </w:rPr>
+        <w:t>ΤΜΗΜΑ Β’ – ΟΙΚΟΝΟΜΙΚΩΝ ΥΠΟΘΕΣΕΩΝ</w:t>
       </w:r>
     </w:p>
     <w:p>
@@ -508,7 +682,7 @@
             <v:path gradientshapeok="t" o:connecttype="rect"/>
           </v:shapetype>
           <v:shape id="_x0000_s1026" type="#_x0000_t202" style="position:absolute;margin-left:283.5pt;margin-top:7.35pt;width:216.75pt;height:67.5pt;z-index:251661312;mso-width-relative:margin;mso-height-relative:margin" stroked="f">
-            <v:textbox>
+            <v:textbox style="mso-next-textbox:#_x0000_s1026">
               <w:txbxContent>
                 <w:p>
                   <w:pPr>
@@ -565,15 +739,6 @@
         </w:rPr>
         <w:t xml:space="preserve">            </w:t>
       </w:r>
-      <w:r>
-        <w:rPr>
-          <w:rFonts w:ascii="Calibri" w:hAnsi="Calibri" w:cs="Calibri"/>
-          <w:b/>
-          <w:bCs/>
-          <w:szCs w:val="24"/>
-        </w:rPr>
-        <w:t>ΟΙΚΟΝΟΜΙΚΗΣ ΥΠΟΣΤΗΡΙΞΗΣ</w:t>
-      </w:r>
     </w:p>
     <w:p>
       <w:pPr>
@@ -592,24 +757,6 @@
           <w:bCs/>
           <w:szCs w:val="24"/>
         </w:rPr>
-        <w:t xml:space="preserve">ΤΜΗΜΑ </w:t>
-      </w:r>
-      <w:r>
-        <w:rPr>
-          <w:rFonts w:ascii="Calibri" w:hAnsi="Calibri" w:cs="Calibri"/>
-          <w:b/>
-          <w:bCs/>
-          <w:szCs w:val="24"/>
-        </w:rPr>
-        <w:t>Β’ – ΟΙΚΟΝΟΜΙΚΩΝ ΥΠΟΘΕΣΕΩΝ</w:t>
-      </w:r>
-      <w:r>
-        <w:rPr>
-          <w:rFonts w:ascii="Calibri" w:hAnsi="Calibri" w:cs="Calibri"/>
-          <w:b/>
-          <w:bCs/>
-          <w:szCs w:val="24"/>
-        </w:rPr>
         <w:tab/>
       </w:r>
       <w:r>
@@ -955,6 +1102,7 @@
         <w:rPr>
           <w:rFonts w:ascii="Calibri" w:hAnsi="Calibri" w:cs="Calibri"/>
           <w:szCs w:val="24"/>
+          <w:lang w:val="en-US"/>
         </w:rPr>
       </w:pPr>
       <w:r>
@@ -973,22 +1121,25 @@
           <w:b/>
           <w:bCs/>
           <w:szCs w:val="24"/>
-        </w:rPr>
-        <w:tab/>
-      </w:r>
-      <w:r>
-        <w:rPr>
-          <w:rFonts w:ascii="Calibri" w:hAnsi="Calibri" w:cs="Calibri"/>
-          <w:b/>
-          <w:bCs/>
-          <w:szCs w:val="24"/>
-        </w:rPr>
-        <w:tab/>
-      </w:r>
-      <w:r>
-        <w:rPr>
-          <w:rFonts w:ascii="Calibri" w:hAnsi="Calibri" w:cs="Calibri"/>
-          <w:szCs w:val="24"/>
+          <w:lang w:val="en-US"/>
+        </w:rPr>
+        <w:tab/>
+      </w:r>
+      <w:r>
+        <w:rPr>
+          <w:rFonts w:ascii="Calibri" w:hAnsi="Calibri" w:cs="Calibri"/>
+          <w:b/>
+          <w:bCs/>
+          <w:szCs w:val="24"/>
+          <w:lang w:val="en-US"/>
+        </w:rPr>
+        <w:tab/>
+      </w:r>
+      <w:r>
+        <w:rPr>
+          <w:rFonts w:ascii="Calibri" w:hAnsi="Calibri" w:cs="Calibri"/>
+          <w:szCs w:val="24"/>
+          <w:lang w:val="en-US"/>
         </w:rPr>
         <w:t xml:space="preserve">: </w:t>
       </w:r>
@@ -996,6 +1147,7 @@
         <w:rPr>
           <w:rFonts w:ascii="Calibri" w:hAnsi="Calibri" w:cs="Calibri"/>
           <w:szCs w:val="24"/>
+          <w:lang w:val="en-US"/>
         </w:rPr>
         <w:t>${TRANS_FAX}</w:t>
       </w:r>
@@ -1006,6 +1158,7 @@
         <w:rPr>
           <w:rFonts w:ascii="Calibri" w:hAnsi="Calibri" w:cs="Calibri"/>
           <w:szCs w:val="24"/>
+          <w:lang w:val="en-US"/>
         </w:rPr>
       </w:pPr>
       <w:r>
@@ -1024,6 +1177,7 @@
           <w:b/>
           <w:bCs/>
           <w:szCs w:val="24"/>
+          <w:lang w:val="en-US"/>
         </w:rPr>
         <w:t>-</w:t>
       </w:r>
@@ -1045,22 +1199,25 @@
           <w:b/>
           <w:bCs/>
           <w:szCs w:val="24"/>
-        </w:rPr>
-        <w:tab/>
-      </w:r>
-      <w:r>
-        <w:rPr>
-          <w:rFonts w:ascii="Calibri" w:hAnsi="Calibri" w:cs="Calibri"/>
-          <w:b/>
-          <w:bCs/>
-          <w:szCs w:val="24"/>
-        </w:rPr>
-        <w:tab/>
-      </w:r>
-      <w:r>
-        <w:rPr>
-          <w:rFonts w:ascii="Calibri" w:hAnsi="Calibri" w:cs="Calibri"/>
-          <w:szCs w:val="24"/>
+          <w:lang w:val="en-US"/>
+        </w:rPr>
+        <w:tab/>
+      </w:r>
+      <w:r>
+        <w:rPr>
+          <w:rFonts w:ascii="Calibri" w:hAnsi="Calibri" w:cs="Calibri"/>
+          <w:b/>
+          <w:bCs/>
+          <w:szCs w:val="24"/>
+          <w:lang w:val="en-US"/>
+        </w:rPr>
+        <w:tab/>
+      </w:r>
+      <w:r>
+        <w:rPr>
+          <w:rFonts w:ascii="Calibri" w:hAnsi="Calibri" w:cs="Calibri"/>
+          <w:szCs w:val="24"/>
+          <w:lang w:val="en-US"/>
         </w:rPr>
         <w:t xml:space="preserve">: </w:t>
       </w:r>
@@ -1078,6 +1235,7 @@
         <w:rPr>
           <w:rFonts w:ascii="Calibri" w:hAnsi="Calibri" w:cs="Calibri"/>
           <w:szCs w:val="24"/>
+          <w:lang w:val="en-US"/>
         </w:rPr>
         <w:t>@</w:t>
       </w:r>
@@ -1090,15 +1248,14 @@
         </w:rPr>
         <w:t>kritis</w:t>
       </w:r>
-      <w:proofErr w:type="spellEnd"/>
-      <w:r>
-        <w:rPr>
-          <w:rFonts w:ascii="Calibri" w:hAnsi="Calibri" w:cs="Calibri"/>
-          <w:szCs w:val="24"/>
+      <w:r>
+        <w:rPr>
+          <w:rFonts w:ascii="Calibri" w:hAnsi="Calibri" w:cs="Calibri"/>
+          <w:szCs w:val="24"/>
+          <w:lang w:val="en-US"/>
         </w:rPr>
         <w:t>.</w:t>
       </w:r>
-      <w:proofErr w:type="spellStart"/>
       <w:r>
         <w:rPr>
           <w:rFonts w:ascii="Calibri" w:hAnsi="Calibri" w:cs="Calibri"/>
@@ -1107,15 +1264,14 @@
         </w:rPr>
         <w:t>pde</w:t>
       </w:r>
-      <w:proofErr w:type="spellEnd"/>
-      <w:r>
-        <w:rPr>
-          <w:rFonts w:ascii="Calibri" w:hAnsi="Calibri" w:cs="Calibri"/>
-          <w:szCs w:val="24"/>
+      <w:r>
+        <w:rPr>
+          <w:rFonts w:ascii="Calibri" w:hAnsi="Calibri" w:cs="Calibri"/>
+          <w:szCs w:val="24"/>
+          <w:lang w:val="en-US"/>
         </w:rPr>
         <w:t>.</w:t>
       </w:r>
-      <w:proofErr w:type="spellStart"/>
       <w:r>
         <w:rPr>
           <w:rFonts w:ascii="Calibri" w:hAnsi="Calibri" w:cs="Calibri"/>
@@ -1124,15 +1280,14 @@
         </w:rPr>
         <w:t>sch</w:t>
       </w:r>
-      <w:proofErr w:type="spellEnd"/>
-      <w:r>
-        <w:rPr>
-          <w:rFonts w:ascii="Calibri" w:hAnsi="Calibri" w:cs="Calibri"/>
-          <w:szCs w:val="24"/>
+      <w:r>
+        <w:rPr>
+          <w:rFonts w:ascii="Calibri" w:hAnsi="Calibri" w:cs="Calibri"/>
+          <w:szCs w:val="24"/>
+          <w:lang w:val="en-US"/>
         </w:rPr>
         <w:t>.</w:t>
       </w:r>
-      <w:proofErr w:type="spellStart"/>
       <w:r>
         <w:rPr>
           <w:rFonts w:ascii="Calibri" w:hAnsi="Calibri" w:cs="Calibri"/>
@@ -1149,14 +1304,16 @@
         <w:rPr>
           <w:rFonts w:ascii="Calibri" w:hAnsi="Calibri" w:cs="Calibri"/>
           <w:szCs w:val="24"/>
-        </w:rPr>
-      </w:pPr>
-      <w:r>
-        <w:rPr>
-          <w:rFonts w:ascii="Calibri" w:hAnsi="Calibri" w:cs="Calibri"/>
-          <w:b/>
-          <w:bCs/>
-          <w:szCs w:val="24"/>
+          <w:lang w:val="en-US"/>
+        </w:rPr>
+      </w:pPr>
+      <w:r>
+        <w:rPr>
+          <w:rFonts w:ascii="Calibri" w:hAnsi="Calibri" w:cs="Calibri"/>
+          <w:b/>
+          <w:bCs/>
+          <w:szCs w:val="24"/>
+          <w:lang w:val="en-US"/>
         </w:rPr>
         <w:t xml:space="preserve">                     </w:t>
       </w:r>
@@ -2790,7 +2947,7 @@
 </file>
 
 <file path=customXml/itemProps1.xml><?xml version="1.0" encoding="utf-8"?>
-<ds:datastoreItem xmlns:ds="http://schemas.openxmlformats.org/officeDocument/2006/customXml" ds:itemID="{7F4EE17B-977E-4791-9716-0899168F84F4}">
+<ds:datastoreItem xmlns:ds="http://schemas.openxmlformats.org/officeDocument/2006/customXml" ds:itemID="{EEA398B2-E672-429A-B2D1-61283C81D778}">
   <ds:schemaRefs>
     <ds:schemaRef ds:uri="http://schemas.openxmlformats.org/officeDocument/2006/bibliography"/>
   </ds:schemaRefs>

</xml_diff>